<commit_message>
[MDS-6321] Update Ministry Name (#3373)
* FE changes

* update db data

* change directory names from EMLI to Ministry

* update db to not specify which ministry

* changes in code references

* rest of changes in code references

* update docx files

* update IRT template

* update view

* revert table/column name changes
</commit_message>
<xml_diff>
--- a/services/core-api/app/templates/explosives_permit/Explosives Storage and Use Permit Enclosed Letter.docx
+++ b/services/core-api/app/templates/explosives_permit/Explosives Storage and Use Permit Enclosed Letter.docx
@@ -1,6 +1,6 @@
 
 <file path=word/document.xml><?xml version="1.0" encoding="utf-8"?>
-<w:document xmlns:wpc="http://schemas.microsoft.com/office/word/2010/wordprocessingCanvas" xmlns:cx="http://schemas.microsoft.com/office/drawing/2014/chartex" xmlns:cx1="http://schemas.microsoft.com/office/drawing/2015/9/8/chartex" xmlns:cx2="http://schemas.microsoft.com/office/drawing/2015/10/21/chartex" xmlns:cx3="http://schemas.microsoft.com/office/drawing/2016/5/9/chartex" xmlns:cx4="http://schemas.microsoft.com/office/drawing/2016/5/10/chartex" xmlns:cx5="http://schemas.microsoft.com/office/drawing/2016/5/11/chartex" xmlns:cx6="http://schemas.microsoft.com/office/drawing/2016/5/12/chartex" xmlns:cx7="http://schemas.microsoft.com/office/drawing/2016/5/13/chartex" xmlns:cx8="http://schemas.microsoft.com/office/drawing/2016/5/14/chartex" xmlns:mc="http://schemas.openxmlformats.org/markup-compatibility/2006" xmlns:aink="http://schemas.microsoft.com/office/drawing/2016/ink" xmlns:am3d="http://schemas.microsoft.com/office/drawing/2017/model3d" xmlns:o="urn:schemas-microsoft-com:office:office" xmlns:oel="http://schemas.microsoft.com/office/2019/extlst" xmlns:r="http://schemas.openxmlformats.org/officeDocument/2006/relationships" xmlns:m="http://schemas.openxmlformats.org/officeDocument/2006/math" xmlns:v="urn:schemas-microsoft-com:vml" xmlns:wp14="http://schemas.microsoft.com/office/word/2010/wordprocessingDrawing" xmlns:wp="http://schemas.openxmlformats.org/drawingml/2006/wordprocessingDrawing" xmlns:w10="urn:schemas-microsoft-com:office:word" xmlns:w="http://schemas.openxmlformats.org/wordprocessingml/2006/main" xmlns:w14="http://schemas.microsoft.com/office/word/2010/wordml" xmlns:w15="http://schemas.microsoft.com/office/word/2012/wordml" xmlns:w16cex="http://schemas.microsoft.com/office/word/2018/wordml/cex" xmlns:w16cid="http://schemas.microsoft.com/office/word/2016/wordml/cid" xmlns:w16="http://schemas.microsoft.com/office/word/2018/wordml" xmlns:w16sdtdh="http://schemas.microsoft.com/office/word/2020/wordml/sdtdatahash" xmlns:w16se="http://schemas.microsoft.com/office/word/2015/wordml/symex" xmlns:wpg="http://schemas.microsoft.com/office/word/2010/wordprocessingGroup" xmlns:wpi="http://schemas.microsoft.com/office/word/2010/wordprocessingInk" xmlns:wne="http://schemas.microsoft.com/office/word/2006/wordml" xmlns:wps="http://schemas.microsoft.com/office/word/2010/wordprocessingShape" mc:Ignorable="w14 w15 w16se w16cid w16 w16cex w16sdtdh wp14">
+<w:document xmlns:wpc="http://schemas.microsoft.com/office/word/2010/wordprocessingCanvas" xmlns:cx="http://schemas.microsoft.com/office/drawing/2014/chartex" xmlns:cx1="http://schemas.microsoft.com/office/drawing/2015/9/8/chartex" xmlns:cx2="http://schemas.microsoft.com/office/drawing/2015/10/21/chartex" xmlns:cx3="http://schemas.microsoft.com/office/drawing/2016/5/9/chartex" xmlns:cx4="http://schemas.microsoft.com/office/drawing/2016/5/10/chartex" xmlns:cx5="http://schemas.microsoft.com/office/drawing/2016/5/11/chartex" xmlns:cx6="http://schemas.microsoft.com/office/drawing/2016/5/12/chartex" xmlns:cx7="http://schemas.microsoft.com/office/drawing/2016/5/13/chartex" xmlns:cx8="http://schemas.microsoft.com/office/drawing/2016/5/14/chartex" xmlns:mc="http://schemas.openxmlformats.org/markup-compatibility/2006" xmlns:aink="http://schemas.microsoft.com/office/drawing/2016/ink" xmlns:am3d="http://schemas.microsoft.com/office/drawing/2017/model3d" xmlns:o="urn:schemas-microsoft-com:office:office" xmlns:oel="http://schemas.microsoft.com/office/2019/extlst" xmlns:r="http://schemas.openxmlformats.org/officeDocument/2006/relationships" xmlns:m="http://schemas.openxmlformats.org/officeDocument/2006/math" xmlns:v="urn:schemas-microsoft-com:vml" xmlns:wp14="http://schemas.microsoft.com/office/word/2010/wordprocessingDrawing" xmlns:wp="http://schemas.openxmlformats.org/drawingml/2006/wordprocessingDrawing" xmlns:w10="urn:schemas-microsoft-com:office:word" xmlns:w="http://schemas.openxmlformats.org/wordprocessingml/2006/main" xmlns:w14="http://schemas.microsoft.com/office/word/2010/wordml" xmlns:w15="http://schemas.microsoft.com/office/word/2012/wordml" xmlns:w16cex="http://schemas.microsoft.com/office/word/2018/wordml/cex" xmlns:w16cid="http://schemas.microsoft.com/office/word/2016/wordml/cid" xmlns:w16="http://schemas.microsoft.com/office/word/2018/wordml" xmlns:w16du="http://schemas.microsoft.com/office/word/2023/wordml/word16du" xmlns:w16sdtdh="http://schemas.microsoft.com/office/word/2020/wordml/sdtdatahash" xmlns:w16se="http://schemas.microsoft.com/office/word/2015/wordml/symex" xmlns:wpg="http://schemas.microsoft.com/office/word/2010/wordprocessingGroup" xmlns:wpi="http://schemas.microsoft.com/office/word/2010/wordprocessingInk" xmlns:wne="http://schemas.microsoft.com/office/word/2006/wordml" xmlns:wps="http://schemas.microsoft.com/office/word/2010/wordprocessingShape" mc:Ignorable="w14 w15 w16se w16cid w16 w16cex w16sdtdh w16du wp14">
   <w:body>
     <w:p>
       <w:pPr>
@@ -849,7 +849,7 @@
 </file>
 
 <file path=word/endnotes.xml><?xml version="1.0" encoding="utf-8"?>
-<w:endnotes xmlns:wpc="http://schemas.microsoft.com/office/word/2010/wordprocessingCanvas" xmlns:cx="http://schemas.microsoft.com/office/drawing/2014/chartex" xmlns:cx1="http://schemas.microsoft.com/office/drawing/2015/9/8/chartex" xmlns:cx2="http://schemas.microsoft.com/office/drawing/2015/10/21/chartex" xmlns:cx3="http://schemas.microsoft.com/office/drawing/2016/5/9/chartex" xmlns:cx4="http://schemas.microsoft.com/office/drawing/2016/5/10/chartex" xmlns:cx5="http://schemas.microsoft.com/office/drawing/2016/5/11/chartex" xmlns:cx6="http://schemas.microsoft.com/office/drawing/2016/5/12/chartex" xmlns:cx7="http://schemas.microsoft.com/office/drawing/2016/5/13/chartex" xmlns:cx8="http://schemas.microsoft.com/office/drawing/2016/5/14/chartex" xmlns:mc="http://schemas.openxmlformats.org/markup-compatibility/2006" xmlns:aink="http://schemas.microsoft.com/office/drawing/2016/ink" xmlns:am3d="http://schemas.microsoft.com/office/drawing/2017/model3d" xmlns:o="urn:schemas-microsoft-com:office:office" xmlns:oel="http://schemas.microsoft.com/office/2019/extlst" xmlns:r="http://schemas.openxmlformats.org/officeDocument/2006/relationships" xmlns:m="http://schemas.openxmlformats.org/officeDocument/2006/math" xmlns:v="urn:schemas-microsoft-com:vml" xmlns:wp14="http://schemas.microsoft.com/office/word/2010/wordprocessingDrawing" xmlns:wp="http://schemas.openxmlformats.org/drawingml/2006/wordprocessingDrawing" xmlns:w10="urn:schemas-microsoft-com:office:word" xmlns:w="http://schemas.openxmlformats.org/wordprocessingml/2006/main" xmlns:w14="http://schemas.microsoft.com/office/word/2010/wordml" xmlns:w15="http://schemas.microsoft.com/office/word/2012/wordml" xmlns:w16cex="http://schemas.microsoft.com/office/word/2018/wordml/cex" xmlns:w16cid="http://schemas.microsoft.com/office/word/2016/wordml/cid" xmlns:w16="http://schemas.microsoft.com/office/word/2018/wordml" xmlns:w16sdtdh="http://schemas.microsoft.com/office/word/2020/wordml/sdtdatahash" xmlns:w16se="http://schemas.microsoft.com/office/word/2015/wordml/symex" xmlns:wpg="http://schemas.microsoft.com/office/word/2010/wordprocessingGroup" xmlns:wpi="http://schemas.microsoft.com/office/word/2010/wordprocessingInk" xmlns:wne="http://schemas.microsoft.com/office/word/2006/wordml" xmlns:wps="http://schemas.microsoft.com/office/word/2010/wordprocessingShape" mc:Ignorable="w14 w15 w16se w16cid w16 w16cex w16sdtdh wp14">
+<w:endnotes xmlns:wpc="http://schemas.microsoft.com/office/word/2010/wordprocessingCanvas" xmlns:cx="http://schemas.microsoft.com/office/drawing/2014/chartex" xmlns:cx1="http://schemas.microsoft.com/office/drawing/2015/9/8/chartex" xmlns:cx2="http://schemas.microsoft.com/office/drawing/2015/10/21/chartex" xmlns:cx3="http://schemas.microsoft.com/office/drawing/2016/5/9/chartex" xmlns:cx4="http://schemas.microsoft.com/office/drawing/2016/5/10/chartex" xmlns:cx5="http://schemas.microsoft.com/office/drawing/2016/5/11/chartex" xmlns:cx6="http://schemas.microsoft.com/office/drawing/2016/5/12/chartex" xmlns:cx7="http://schemas.microsoft.com/office/drawing/2016/5/13/chartex" xmlns:cx8="http://schemas.microsoft.com/office/drawing/2016/5/14/chartex" xmlns:mc="http://schemas.openxmlformats.org/markup-compatibility/2006" xmlns:aink="http://schemas.microsoft.com/office/drawing/2016/ink" xmlns:am3d="http://schemas.microsoft.com/office/drawing/2017/model3d" xmlns:o="urn:schemas-microsoft-com:office:office" xmlns:oel="http://schemas.microsoft.com/office/2019/extlst" xmlns:r="http://schemas.openxmlformats.org/officeDocument/2006/relationships" xmlns:m="http://schemas.openxmlformats.org/officeDocument/2006/math" xmlns:v="urn:schemas-microsoft-com:vml" xmlns:wp14="http://schemas.microsoft.com/office/word/2010/wordprocessingDrawing" xmlns:wp="http://schemas.openxmlformats.org/drawingml/2006/wordprocessingDrawing" xmlns:w10="urn:schemas-microsoft-com:office:word" xmlns:w="http://schemas.openxmlformats.org/wordprocessingml/2006/main" xmlns:w14="http://schemas.microsoft.com/office/word/2010/wordml" xmlns:w15="http://schemas.microsoft.com/office/word/2012/wordml" xmlns:w16cex="http://schemas.microsoft.com/office/word/2018/wordml/cex" xmlns:w16cid="http://schemas.microsoft.com/office/word/2016/wordml/cid" xmlns:w16="http://schemas.microsoft.com/office/word/2018/wordml" xmlns:w16du="http://schemas.microsoft.com/office/word/2023/wordml/word16du" xmlns:w16sdtdh="http://schemas.microsoft.com/office/word/2020/wordml/sdtdatahash" xmlns:w16se="http://schemas.microsoft.com/office/word/2015/wordml/symex" xmlns:wpg="http://schemas.microsoft.com/office/word/2010/wordprocessingGroup" xmlns:wpi="http://schemas.microsoft.com/office/word/2010/wordprocessingInk" xmlns:wne="http://schemas.microsoft.com/office/word/2006/wordml" xmlns:wps="http://schemas.microsoft.com/office/word/2010/wordprocessingShape" mc:Ignorable="w14 w15 w16se w16cid w16 w16cex w16sdtdh w16du wp14">
   <w:endnote w:type="separator" w:id="-1">
     <w:p>
       <w:r>
@@ -868,7 +868,7 @@
 </file>
 
 <file path=word/footer1.xml><?xml version="1.0" encoding="utf-8"?>
-<w:ftr xmlns:wpc="http://schemas.microsoft.com/office/word/2010/wordprocessingCanvas" xmlns:cx="http://schemas.microsoft.com/office/drawing/2014/chartex" xmlns:cx1="http://schemas.microsoft.com/office/drawing/2015/9/8/chartex" xmlns:cx2="http://schemas.microsoft.com/office/drawing/2015/10/21/chartex" xmlns:cx3="http://schemas.microsoft.com/office/drawing/2016/5/9/chartex" xmlns:cx4="http://schemas.microsoft.com/office/drawing/2016/5/10/chartex" xmlns:cx5="http://schemas.microsoft.com/office/drawing/2016/5/11/chartex" xmlns:cx6="http://schemas.microsoft.com/office/drawing/2016/5/12/chartex" xmlns:cx7="http://schemas.microsoft.com/office/drawing/2016/5/13/chartex" xmlns:cx8="http://schemas.microsoft.com/office/drawing/2016/5/14/chartex" xmlns:mc="http://schemas.openxmlformats.org/markup-compatibility/2006" xmlns:aink="http://schemas.microsoft.com/office/drawing/2016/ink" xmlns:am3d="http://schemas.microsoft.com/office/drawing/2017/model3d" xmlns:o="urn:schemas-microsoft-com:office:office" xmlns:oel="http://schemas.microsoft.com/office/2019/extlst" xmlns:r="http://schemas.openxmlformats.org/officeDocument/2006/relationships" xmlns:m="http://schemas.openxmlformats.org/officeDocument/2006/math" xmlns:v="urn:schemas-microsoft-com:vml" xmlns:wp14="http://schemas.microsoft.com/office/word/2010/wordprocessingDrawing" xmlns:wp="http://schemas.openxmlformats.org/drawingml/2006/wordprocessingDrawing" xmlns:w10="urn:schemas-microsoft-com:office:word" xmlns:w="http://schemas.openxmlformats.org/wordprocessingml/2006/main" xmlns:w14="http://schemas.microsoft.com/office/word/2010/wordml" xmlns:w15="http://schemas.microsoft.com/office/word/2012/wordml" xmlns:w16cex="http://schemas.microsoft.com/office/word/2018/wordml/cex" xmlns:w16cid="http://schemas.microsoft.com/office/word/2016/wordml/cid" xmlns:w16="http://schemas.microsoft.com/office/word/2018/wordml" xmlns:w16sdtdh="http://schemas.microsoft.com/office/word/2020/wordml/sdtdatahash" xmlns:w16se="http://schemas.microsoft.com/office/word/2015/wordml/symex" xmlns:wpg="http://schemas.microsoft.com/office/word/2010/wordprocessingGroup" xmlns:wpi="http://schemas.microsoft.com/office/word/2010/wordprocessingInk" xmlns:wne="http://schemas.microsoft.com/office/word/2006/wordml" xmlns:wps="http://schemas.microsoft.com/office/word/2010/wordprocessingShape" mc:Ignorable="w14 w15 w16se w16cid w16 w16cex w16sdtdh wp14">
+<w:ftr xmlns:wpc="http://schemas.microsoft.com/office/word/2010/wordprocessingCanvas" xmlns:cx="http://schemas.microsoft.com/office/drawing/2014/chartex" xmlns:cx1="http://schemas.microsoft.com/office/drawing/2015/9/8/chartex" xmlns:cx2="http://schemas.microsoft.com/office/drawing/2015/10/21/chartex" xmlns:cx3="http://schemas.microsoft.com/office/drawing/2016/5/9/chartex" xmlns:cx4="http://schemas.microsoft.com/office/drawing/2016/5/10/chartex" xmlns:cx5="http://schemas.microsoft.com/office/drawing/2016/5/11/chartex" xmlns:cx6="http://schemas.microsoft.com/office/drawing/2016/5/12/chartex" xmlns:cx7="http://schemas.microsoft.com/office/drawing/2016/5/13/chartex" xmlns:cx8="http://schemas.microsoft.com/office/drawing/2016/5/14/chartex" xmlns:mc="http://schemas.openxmlformats.org/markup-compatibility/2006" xmlns:aink="http://schemas.microsoft.com/office/drawing/2016/ink" xmlns:am3d="http://schemas.microsoft.com/office/drawing/2017/model3d" xmlns:o="urn:schemas-microsoft-com:office:office" xmlns:oel="http://schemas.microsoft.com/office/2019/extlst" xmlns:r="http://schemas.openxmlformats.org/officeDocument/2006/relationships" xmlns:m="http://schemas.openxmlformats.org/officeDocument/2006/math" xmlns:v="urn:schemas-microsoft-com:vml" xmlns:wp14="http://schemas.microsoft.com/office/word/2010/wordprocessingDrawing" xmlns:wp="http://schemas.openxmlformats.org/drawingml/2006/wordprocessingDrawing" xmlns:w10="urn:schemas-microsoft-com:office:word" xmlns:w="http://schemas.openxmlformats.org/wordprocessingml/2006/main" xmlns:w14="http://schemas.microsoft.com/office/word/2010/wordml" xmlns:w15="http://schemas.microsoft.com/office/word/2012/wordml" xmlns:w16cex="http://schemas.microsoft.com/office/word/2018/wordml/cex" xmlns:w16cid="http://schemas.microsoft.com/office/word/2016/wordml/cid" xmlns:w16="http://schemas.microsoft.com/office/word/2018/wordml" xmlns:w16du="http://schemas.microsoft.com/office/word/2023/wordml/word16du" xmlns:w16sdtdh="http://schemas.microsoft.com/office/word/2020/wordml/sdtdatahash" xmlns:w16se="http://schemas.microsoft.com/office/word/2015/wordml/symex" xmlns:wpg="http://schemas.microsoft.com/office/word/2010/wordprocessingGroup" xmlns:wpi="http://schemas.microsoft.com/office/word/2010/wordprocessingInk" xmlns:wne="http://schemas.microsoft.com/office/word/2006/wordml" xmlns:wps="http://schemas.microsoft.com/office/word/2010/wordprocessingShape" mc:Ignorable="w14 w15 w16se w16cid w16 w16cex w16sdtdh w16du wp14">
   <w:p>
     <w:pPr>
       <w:ind w:left="180" w:right="-288" w:hanging="270"/>
@@ -1077,25 +1077,9 @@
               <w:sz w:val="18"/>
               <w:szCs w:val="18"/>
             </w:rPr>
-            <w:t>Ministry of Energy, Mines</w:t>
+            <w:t xml:space="preserve">Ministry of </w:t>
           </w:r>
-        </w:p>
-        <w:p>
-          <w:pPr>
-            <w:widowControl w:val="0"/>
-            <w:tabs>
-              <w:tab w:val="center" w:pos="4320"/>
-              <w:tab w:val="right" w:pos="8640"/>
-            </w:tabs>
-            <w:ind w:left="293"/>
-            <w:rPr>
-              <w:rFonts w:ascii="Arial" w:hAnsi="Arial" w:cs="Arial"/>
-              <w:b/>
-              <w:bCs/>
-              <w:sz w:val="18"/>
-              <w:szCs w:val="18"/>
-            </w:rPr>
-          </w:pPr>
+          <w:proofErr w:type="spellStart"/>
           <w:r>
             <w:rPr>
               <w:rFonts w:ascii="Arial" w:hAnsi="Arial" w:cs="Arial"/>
@@ -1104,7 +1088,18 @@
               <w:sz w:val="18"/>
               <w:szCs w:val="18"/>
             </w:rPr>
-            <w:t>and Low Carbon Innovation</w:t>
+            <w:t>Miniing</w:t>
+          </w:r>
+          <w:proofErr w:type="spellEnd"/>
+          <w:r>
+            <w:rPr>
+              <w:rFonts w:ascii="Arial" w:hAnsi="Arial" w:cs="Arial"/>
+              <w:b/>
+              <w:bCs/>
+              <w:sz w:val="18"/>
+              <w:szCs w:val="18"/>
+            </w:rPr>
+            <w:t xml:space="preserve"> and Critical Minerals</w:t>
           </w:r>
         </w:p>
         <w:p>
@@ -1130,7 +1125,7 @@
               <w:sz w:val="18"/>
               <w:szCs w:val="18"/>
             </w:rPr>
-            <w:t>Mines, Competitiveness and Authorizations Division</w:t>
+            <w:t>Responsible Mining and Competitiveness Division</w:t>
           </w:r>
         </w:p>
       </w:tc>
@@ -1343,7 +1338,7 @@
 </file>
 
 <file path=word/footnotes.xml><?xml version="1.0" encoding="utf-8"?>
-<w:footnotes xmlns:wpc="http://schemas.microsoft.com/office/word/2010/wordprocessingCanvas" xmlns:cx="http://schemas.microsoft.com/office/drawing/2014/chartex" xmlns:cx1="http://schemas.microsoft.com/office/drawing/2015/9/8/chartex" xmlns:cx2="http://schemas.microsoft.com/office/drawing/2015/10/21/chartex" xmlns:cx3="http://schemas.microsoft.com/office/drawing/2016/5/9/chartex" xmlns:cx4="http://schemas.microsoft.com/office/drawing/2016/5/10/chartex" xmlns:cx5="http://schemas.microsoft.com/office/drawing/2016/5/11/chartex" xmlns:cx6="http://schemas.microsoft.com/office/drawing/2016/5/12/chartex" xmlns:cx7="http://schemas.microsoft.com/office/drawing/2016/5/13/chartex" xmlns:cx8="http://schemas.microsoft.com/office/drawing/2016/5/14/chartex" xmlns:mc="http://schemas.openxmlformats.org/markup-compatibility/2006" xmlns:aink="http://schemas.microsoft.com/office/drawing/2016/ink" xmlns:am3d="http://schemas.microsoft.com/office/drawing/2017/model3d" xmlns:o="urn:schemas-microsoft-com:office:office" xmlns:oel="http://schemas.microsoft.com/office/2019/extlst" xmlns:r="http://schemas.openxmlformats.org/officeDocument/2006/relationships" xmlns:m="http://schemas.openxmlformats.org/officeDocument/2006/math" xmlns:v="urn:schemas-microsoft-com:vml" xmlns:wp14="http://schemas.microsoft.com/office/word/2010/wordprocessingDrawing" xmlns:wp="http://schemas.openxmlformats.org/drawingml/2006/wordprocessingDrawing" xmlns:w10="urn:schemas-microsoft-com:office:word" xmlns:w="http://schemas.openxmlformats.org/wordprocessingml/2006/main" xmlns:w14="http://schemas.microsoft.com/office/word/2010/wordml" xmlns:w15="http://schemas.microsoft.com/office/word/2012/wordml" xmlns:w16cex="http://schemas.microsoft.com/office/word/2018/wordml/cex" xmlns:w16cid="http://schemas.microsoft.com/office/word/2016/wordml/cid" xmlns:w16="http://schemas.microsoft.com/office/word/2018/wordml" xmlns:w16sdtdh="http://schemas.microsoft.com/office/word/2020/wordml/sdtdatahash" xmlns:w16se="http://schemas.microsoft.com/office/word/2015/wordml/symex" xmlns:wpg="http://schemas.microsoft.com/office/word/2010/wordprocessingGroup" xmlns:wpi="http://schemas.microsoft.com/office/word/2010/wordprocessingInk" xmlns:wne="http://schemas.microsoft.com/office/word/2006/wordml" xmlns:wps="http://schemas.microsoft.com/office/word/2010/wordprocessingShape" mc:Ignorable="w14 w15 w16se w16cid w16 w16cex w16sdtdh wp14">
+<w:footnotes xmlns:wpc="http://schemas.microsoft.com/office/word/2010/wordprocessingCanvas" xmlns:cx="http://schemas.microsoft.com/office/drawing/2014/chartex" xmlns:cx1="http://schemas.microsoft.com/office/drawing/2015/9/8/chartex" xmlns:cx2="http://schemas.microsoft.com/office/drawing/2015/10/21/chartex" xmlns:cx3="http://schemas.microsoft.com/office/drawing/2016/5/9/chartex" xmlns:cx4="http://schemas.microsoft.com/office/drawing/2016/5/10/chartex" xmlns:cx5="http://schemas.microsoft.com/office/drawing/2016/5/11/chartex" xmlns:cx6="http://schemas.microsoft.com/office/drawing/2016/5/12/chartex" xmlns:cx7="http://schemas.microsoft.com/office/drawing/2016/5/13/chartex" xmlns:cx8="http://schemas.microsoft.com/office/drawing/2016/5/14/chartex" xmlns:mc="http://schemas.openxmlformats.org/markup-compatibility/2006" xmlns:aink="http://schemas.microsoft.com/office/drawing/2016/ink" xmlns:am3d="http://schemas.microsoft.com/office/drawing/2017/model3d" xmlns:o="urn:schemas-microsoft-com:office:office" xmlns:oel="http://schemas.microsoft.com/office/2019/extlst" xmlns:r="http://schemas.openxmlformats.org/officeDocument/2006/relationships" xmlns:m="http://schemas.openxmlformats.org/officeDocument/2006/math" xmlns:v="urn:schemas-microsoft-com:vml" xmlns:wp14="http://schemas.microsoft.com/office/word/2010/wordprocessingDrawing" xmlns:wp="http://schemas.openxmlformats.org/drawingml/2006/wordprocessingDrawing" xmlns:w10="urn:schemas-microsoft-com:office:word" xmlns:w="http://schemas.openxmlformats.org/wordprocessingml/2006/main" xmlns:w14="http://schemas.microsoft.com/office/word/2010/wordml" xmlns:w15="http://schemas.microsoft.com/office/word/2012/wordml" xmlns:w16cex="http://schemas.microsoft.com/office/word/2018/wordml/cex" xmlns:w16cid="http://schemas.microsoft.com/office/word/2016/wordml/cid" xmlns:w16="http://schemas.microsoft.com/office/word/2018/wordml" xmlns:w16du="http://schemas.microsoft.com/office/word/2023/wordml/word16du" xmlns:w16sdtdh="http://schemas.microsoft.com/office/word/2020/wordml/sdtdatahash" xmlns:w16se="http://schemas.microsoft.com/office/word/2015/wordml/symex" xmlns:wpg="http://schemas.microsoft.com/office/word/2010/wordprocessingGroup" xmlns:wpi="http://schemas.microsoft.com/office/word/2010/wordprocessingInk" xmlns:wne="http://schemas.microsoft.com/office/word/2006/wordml" xmlns:wps="http://schemas.microsoft.com/office/word/2010/wordprocessingShape" mc:Ignorable="w14 w15 w16se w16cid w16 w16cex w16sdtdh w16du wp14">
   <w:footnote w:type="separator" w:id="-1">
     <w:p>
       <w:r>
@@ -1362,7 +1357,7 @@
 </file>
 
 <file path=word/header1.xml><?xml version="1.0" encoding="utf-8"?>
-<w:hdr xmlns:wpc="http://schemas.microsoft.com/office/word/2010/wordprocessingCanvas" xmlns:cx="http://schemas.microsoft.com/office/drawing/2014/chartex" xmlns:cx1="http://schemas.microsoft.com/office/drawing/2015/9/8/chartex" xmlns:cx2="http://schemas.microsoft.com/office/drawing/2015/10/21/chartex" xmlns:cx3="http://schemas.microsoft.com/office/drawing/2016/5/9/chartex" xmlns:cx4="http://schemas.microsoft.com/office/drawing/2016/5/10/chartex" xmlns:cx5="http://schemas.microsoft.com/office/drawing/2016/5/11/chartex" xmlns:cx6="http://schemas.microsoft.com/office/drawing/2016/5/12/chartex" xmlns:cx7="http://schemas.microsoft.com/office/drawing/2016/5/13/chartex" xmlns:cx8="http://schemas.microsoft.com/office/drawing/2016/5/14/chartex" xmlns:mc="http://schemas.openxmlformats.org/markup-compatibility/2006" xmlns:aink="http://schemas.microsoft.com/office/drawing/2016/ink" xmlns:am3d="http://schemas.microsoft.com/office/drawing/2017/model3d" xmlns:o="urn:schemas-microsoft-com:office:office" xmlns:oel="http://schemas.microsoft.com/office/2019/extlst" xmlns:r="http://schemas.openxmlformats.org/officeDocument/2006/relationships" xmlns:m="http://schemas.openxmlformats.org/officeDocument/2006/math" xmlns:v="urn:schemas-microsoft-com:vml" xmlns:wp14="http://schemas.microsoft.com/office/word/2010/wordprocessingDrawing" xmlns:wp="http://schemas.openxmlformats.org/drawingml/2006/wordprocessingDrawing" xmlns:w10="urn:schemas-microsoft-com:office:word" xmlns:w="http://schemas.openxmlformats.org/wordprocessingml/2006/main" xmlns:w14="http://schemas.microsoft.com/office/word/2010/wordml" xmlns:w15="http://schemas.microsoft.com/office/word/2012/wordml" xmlns:w16cex="http://schemas.microsoft.com/office/word/2018/wordml/cex" xmlns:w16cid="http://schemas.microsoft.com/office/word/2016/wordml/cid" xmlns:w16="http://schemas.microsoft.com/office/word/2018/wordml" xmlns:w16sdtdh="http://schemas.microsoft.com/office/word/2020/wordml/sdtdatahash" xmlns:w16se="http://schemas.microsoft.com/office/word/2015/wordml/symex" xmlns:wpg="http://schemas.microsoft.com/office/word/2010/wordprocessingGroup" xmlns:wpi="http://schemas.microsoft.com/office/word/2010/wordprocessingInk" xmlns:wne="http://schemas.microsoft.com/office/word/2006/wordml" xmlns:wps="http://schemas.microsoft.com/office/word/2010/wordprocessingShape" mc:Ignorable="w14 w15 w16se w16cid w16 w16cex w16sdtdh wp14">
+<w:hdr xmlns:wpc="http://schemas.microsoft.com/office/word/2010/wordprocessingCanvas" xmlns:cx="http://schemas.microsoft.com/office/drawing/2014/chartex" xmlns:cx1="http://schemas.microsoft.com/office/drawing/2015/9/8/chartex" xmlns:cx2="http://schemas.microsoft.com/office/drawing/2015/10/21/chartex" xmlns:cx3="http://schemas.microsoft.com/office/drawing/2016/5/9/chartex" xmlns:cx4="http://schemas.microsoft.com/office/drawing/2016/5/10/chartex" xmlns:cx5="http://schemas.microsoft.com/office/drawing/2016/5/11/chartex" xmlns:cx6="http://schemas.microsoft.com/office/drawing/2016/5/12/chartex" xmlns:cx7="http://schemas.microsoft.com/office/drawing/2016/5/13/chartex" xmlns:cx8="http://schemas.microsoft.com/office/drawing/2016/5/14/chartex" xmlns:mc="http://schemas.openxmlformats.org/markup-compatibility/2006" xmlns:aink="http://schemas.microsoft.com/office/drawing/2016/ink" xmlns:am3d="http://schemas.microsoft.com/office/drawing/2017/model3d" xmlns:o="urn:schemas-microsoft-com:office:office" xmlns:oel="http://schemas.microsoft.com/office/2019/extlst" xmlns:r="http://schemas.openxmlformats.org/officeDocument/2006/relationships" xmlns:m="http://schemas.openxmlformats.org/officeDocument/2006/math" xmlns:v="urn:schemas-microsoft-com:vml" xmlns:wp14="http://schemas.microsoft.com/office/word/2010/wordprocessingDrawing" xmlns:wp="http://schemas.openxmlformats.org/drawingml/2006/wordprocessingDrawing" xmlns:w10="urn:schemas-microsoft-com:office:word" xmlns:w="http://schemas.openxmlformats.org/wordprocessingml/2006/main" xmlns:w14="http://schemas.microsoft.com/office/word/2010/wordml" xmlns:w15="http://schemas.microsoft.com/office/word/2012/wordml" xmlns:w16cex="http://schemas.microsoft.com/office/word/2018/wordml/cex" xmlns:w16cid="http://schemas.microsoft.com/office/word/2016/wordml/cid" xmlns:w16="http://schemas.microsoft.com/office/word/2018/wordml" xmlns:w16du="http://schemas.microsoft.com/office/word/2023/wordml/word16du" xmlns:w16sdtdh="http://schemas.microsoft.com/office/word/2020/wordml/sdtdatahash" xmlns:w16se="http://schemas.microsoft.com/office/word/2015/wordml/symex" xmlns:wpg="http://schemas.microsoft.com/office/word/2010/wordprocessingGroup" xmlns:wpi="http://schemas.microsoft.com/office/word/2010/wordprocessingInk" xmlns:wne="http://schemas.microsoft.com/office/word/2006/wordml" xmlns:wps="http://schemas.microsoft.com/office/word/2010/wordprocessingShape" mc:Ignorable="w14 w15 w16se w16cid w16 w16cex w16sdtdh w16du wp14">
   <w:p>
     <w:pPr>
       <w:pStyle w:val="Header"/>
@@ -1396,7 +1391,7 @@
           </v:handles>
           <o:lock v:ext="edit" text="t" shapetype="t"/>
         </v:shapetype>
-        <v:shape id="PowerPlusWaterMarkObject887003719" o:spid="_x0000_s1026" type="#_x0000_t136" style="position:absolute;margin-left:0;margin-top:0;width:681.95pt;height:29pt;rotation:315;z-index:-251655168;mso-position-horizontal:center;mso-position-horizontal-relative:margin;mso-position-vertical:center;mso-position-vertical-relative:margin" o:allowincell="f" fillcolor="silver" stroked="f">
+        <v:shape id="PowerPlusWaterMarkObject887003719" o:spid="_x0000_s1027" type="#_x0000_t136" alt="" style="position:absolute;margin-left:0;margin-top:0;width:681.95pt;height:29pt;rotation:315;z-index:-251655168;mso-wrap-edited:f;mso-width-percent:0;mso-height-percent:0;mso-position-horizontal:center;mso-position-horizontal-relative:margin;mso-position-vertical:center;mso-position-vertical-relative:margin;mso-width-percent:0;mso-height-percent:0" o:allowincell="f" fillcolor="silver" stroked="f">
           <v:fill opacity=".5"/>
           <v:textpath style="font-family:&quot;Arial&quot;;font-size:1pt" string="{d.is_draft:ifEQ(true):show( DRAFT ):elseShow( )}"/>
           <w10:wrap anchorx="margin" anchory="margin"/>
@@ -1408,7 +1403,7 @@
 </file>
 
 <file path=word/header2.xml><?xml version="1.0" encoding="utf-8"?>
-<w:hdr xmlns:wpc="http://schemas.microsoft.com/office/word/2010/wordprocessingCanvas" xmlns:cx="http://schemas.microsoft.com/office/drawing/2014/chartex" xmlns:cx1="http://schemas.microsoft.com/office/drawing/2015/9/8/chartex" xmlns:cx2="http://schemas.microsoft.com/office/drawing/2015/10/21/chartex" xmlns:cx3="http://schemas.microsoft.com/office/drawing/2016/5/9/chartex" xmlns:cx4="http://schemas.microsoft.com/office/drawing/2016/5/10/chartex" xmlns:cx5="http://schemas.microsoft.com/office/drawing/2016/5/11/chartex" xmlns:cx6="http://schemas.microsoft.com/office/drawing/2016/5/12/chartex" xmlns:cx7="http://schemas.microsoft.com/office/drawing/2016/5/13/chartex" xmlns:cx8="http://schemas.microsoft.com/office/drawing/2016/5/14/chartex" xmlns:mc="http://schemas.openxmlformats.org/markup-compatibility/2006" xmlns:aink="http://schemas.microsoft.com/office/drawing/2016/ink" xmlns:am3d="http://schemas.microsoft.com/office/drawing/2017/model3d" xmlns:o="urn:schemas-microsoft-com:office:office" xmlns:oel="http://schemas.microsoft.com/office/2019/extlst" xmlns:r="http://schemas.openxmlformats.org/officeDocument/2006/relationships" xmlns:m="http://schemas.openxmlformats.org/officeDocument/2006/math" xmlns:v="urn:schemas-microsoft-com:vml" xmlns:wp14="http://schemas.microsoft.com/office/word/2010/wordprocessingDrawing" xmlns:wp="http://schemas.openxmlformats.org/drawingml/2006/wordprocessingDrawing" xmlns:w10="urn:schemas-microsoft-com:office:word" xmlns:w="http://schemas.openxmlformats.org/wordprocessingml/2006/main" xmlns:w14="http://schemas.microsoft.com/office/word/2010/wordml" xmlns:w15="http://schemas.microsoft.com/office/word/2012/wordml" xmlns:w16cex="http://schemas.microsoft.com/office/word/2018/wordml/cex" xmlns:w16cid="http://schemas.microsoft.com/office/word/2016/wordml/cid" xmlns:w16="http://schemas.microsoft.com/office/word/2018/wordml" xmlns:w16sdtdh="http://schemas.microsoft.com/office/word/2020/wordml/sdtdatahash" xmlns:w16se="http://schemas.microsoft.com/office/word/2015/wordml/symex" xmlns:wpg="http://schemas.microsoft.com/office/word/2010/wordprocessingGroup" xmlns:wpi="http://schemas.microsoft.com/office/word/2010/wordprocessingInk" xmlns:wne="http://schemas.microsoft.com/office/word/2006/wordml" xmlns:wps="http://schemas.microsoft.com/office/word/2010/wordprocessingShape" mc:Ignorable="w14 w15 w16se w16cid w16 w16cex w16sdtdh wp14">
+<w:hdr xmlns:wpc="http://schemas.microsoft.com/office/word/2010/wordprocessingCanvas" xmlns:cx="http://schemas.microsoft.com/office/drawing/2014/chartex" xmlns:cx1="http://schemas.microsoft.com/office/drawing/2015/9/8/chartex" xmlns:cx2="http://schemas.microsoft.com/office/drawing/2015/10/21/chartex" xmlns:cx3="http://schemas.microsoft.com/office/drawing/2016/5/9/chartex" xmlns:cx4="http://schemas.microsoft.com/office/drawing/2016/5/10/chartex" xmlns:cx5="http://schemas.microsoft.com/office/drawing/2016/5/11/chartex" xmlns:cx6="http://schemas.microsoft.com/office/drawing/2016/5/12/chartex" xmlns:cx7="http://schemas.microsoft.com/office/drawing/2016/5/13/chartex" xmlns:cx8="http://schemas.microsoft.com/office/drawing/2016/5/14/chartex" xmlns:mc="http://schemas.openxmlformats.org/markup-compatibility/2006" xmlns:aink="http://schemas.microsoft.com/office/drawing/2016/ink" xmlns:am3d="http://schemas.microsoft.com/office/drawing/2017/model3d" xmlns:o="urn:schemas-microsoft-com:office:office" xmlns:oel="http://schemas.microsoft.com/office/2019/extlst" xmlns:r="http://schemas.openxmlformats.org/officeDocument/2006/relationships" xmlns:m="http://schemas.openxmlformats.org/officeDocument/2006/math" xmlns:v="urn:schemas-microsoft-com:vml" xmlns:wp14="http://schemas.microsoft.com/office/word/2010/wordprocessingDrawing" xmlns:wp="http://schemas.openxmlformats.org/drawingml/2006/wordprocessingDrawing" xmlns:w10="urn:schemas-microsoft-com:office:word" xmlns:w="http://schemas.openxmlformats.org/wordprocessingml/2006/main" xmlns:w14="http://schemas.microsoft.com/office/word/2010/wordml" xmlns:w15="http://schemas.microsoft.com/office/word/2012/wordml" xmlns:w16cex="http://schemas.microsoft.com/office/word/2018/wordml/cex" xmlns:w16cid="http://schemas.microsoft.com/office/word/2016/wordml/cid" xmlns:w16="http://schemas.microsoft.com/office/word/2018/wordml" xmlns:w16du="http://schemas.microsoft.com/office/word/2023/wordml/word16du" xmlns:w16sdtdh="http://schemas.microsoft.com/office/word/2020/wordml/sdtdatahash" xmlns:w16se="http://schemas.microsoft.com/office/word/2015/wordml/symex" xmlns:wpg="http://schemas.microsoft.com/office/word/2010/wordprocessingGroup" xmlns:wpi="http://schemas.microsoft.com/office/word/2010/wordprocessingInk" xmlns:wne="http://schemas.microsoft.com/office/word/2006/wordml" xmlns:wps="http://schemas.microsoft.com/office/word/2010/wordprocessingShape" mc:Ignorable="w14 w15 w16se w16cid w16 w16cex w16sdtdh w16du wp14">
   <w:p>
     <w:pPr>
       <w:pStyle w:val="Header"/>
@@ -1446,7 +1441,7 @@
           </v:handles>
           <o:lock v:ext="edit" text="t" shapetype="t"/>
         </v:shapetype>
-        <v:shape id="PowerPlusWaterMarkObject887003720" o:spid="_x0000_s1027" type="#_x0000_t136" style="position:absolute;margin-left:0;margin-top:0;width:681.95pt;height:29pt;rotation:315;z-index:-251653120;mso-position-horizontal:center;mso-position-horizontal-relative:margin;mso-position-vertical:center;mso-position-vertical-relative:margin" o:allowincell="f" fillcolor="silver" stroked="f">
+        <v:shape id="PowerPlusWaterMarkObject887003720" o:spid="_x0000_s1026" type="#_x0000_t136" alt="" style="position:absolute;margin-left:0;margin-top:0;width:681.95pt;height:29pt;rotation:315;z-index:-251653120;mso-wrap-edited:f;mso-width-percent:0;mso-height-percent:0;mso-position-horizontal:center;mso-position-horizontal-relative:margin;mso-position-vertical:center;mso-position-vertical-relative:margin;mso-width-percent:0;mso-height-percent:0" o:allowincell="f" fillcolor="silver" stroked="f">
           <v:fill opacity=".5"/>
           <v:textpath style="font-family:&quot;Arial&quot;;font-size:1pt" string="{d.is_draft:ifEQ(true):show( DRAFT ):elseShow( )}"/>
           <w10:wrap anchorx="margin" anchory="margin"/>
@@ -1459,8 +1454,8 @@
         <w:noProof/>
       </w:rPr>
       <w:drawing>
-        <wp:inline distT="0" distB="0" distL="0" distR="0" wp14:anchorId="73A6CF25" wp14:editId="7EC782FC">
-          <wp:extent cx="2743200" cy="996950"/>
+        <wp:inline distT="0" distB="0" distL="0" distR="0" wp14:anchorId="73A6CF25" wp14:editId="16AD1BEC">
+          <wp:extent cx="2289742" cy="996950"/>
           <wp:effectExtent l="0" t="0" r="0" b="0"/>
           <wp:docPr id="2" name="Picture 2"/>
           <wp:cNvGraphicFramePr>
@@ -1470,7 +1465,7 @@
             <a:graphicData uri="http://schemas.openxmlformats.org/drawingml/2006/picture">
               <pic:pic xmlns:pic="http://schemas.openxmlformats.org/drawingml/2006/picture">
                 <pic:nvPicPr>
-                  <pic:cNvPr id="0" name="Picture 1"/>
+                  <pic:cNvPr id="2" name="Picture 2"/>
                   <pic:cNvPicPr>
                     <a:picLocks noChangeAspect="1" noChangeArrowheads="1"/>
                   </pic:cNvPicPr>
@@ -1483,7 +1478,6 @@
                       </a:ext>
                     </a:extLst>
                   </a:blip>
-                  <a:srcRect/>
                   <a:stretch>
                     <a:fillRect/>
                   </a:stretch>
@@ -1491,7 +1485,7 @@
                 <pic:spPr bwMode="auto">
                   <a:xfrm>
                     <a:off x="0" y="0"/>
-                    <a:ext cx="2743200" cy="996950"/>
+                    <a:ext cx="2289742" cy="996950"/>
                   </a:xfrm>
                   <a:prstGeom prst="rect">
                     <a:avLst/>
@@ -1517,7 +1511,7 @@
 </file>
 
 <file path=word/header3.xml><?xml version="1.0" encoding="utf-8"?>
-<w:hdr xmlns:wpc="http://schemas.microsoft.com/office/word/2010/wordprocessingCanvas" xmlns:cx="http://schemas.microsoft.com/office/drawing/2014/chartex" xmlns:cx1="http://schemas.microsoft.com/office/drawing/2015/9/8/chartex" xmlns:cx2="http://schemas.microsoft.com/office/drawing/2015/10/21/chartex" xmlns:cx3="http://schemas.microsoft.com/office/drawing/2016/5/9/chartex" xmlns:cx4="http://schemas.microsoft.com/office/drawing/2016/5/10/chartex" xmlns:cx5="http://schemas.microsoft.com/office/drawing/2016/5/11/chartex" xmlns:cx6="http://schemas.microsoft.com/office/drawing/2016/5/12/chartex" xmlns:cx7="http://schemas.microsoft.com/office/drawing/2016/5/13/chartex" xmlns:cx8="http://schemas.microsoft.com/office/drawing/2016/5/14/chartex" xmlns:mc="http://schemas.openxmlformats.org/markup-compatibility/2006" xmlns:aink="http://schemas.microsoft.com/office/drawing/2016/ink" xmlns:am3d="http://schemas.microsoft.com/office/drawing/2017/model3d" xmlns:o="urn:schemas-microsoft-com:office:office" xmlns:oel="http://schemas.microsoft.com/office/2019/extlst" xmlns:r="http://schemas.openxmlformats.org/officeDocument/2006/relationships" xmlns:m="http://schemas.openxmlformats.org/officeDocument/2006/math" xmlns:v="urn:schemas-microsoft-com:vml" xmlns:wp14="http://schemas.microsoft.com/office/word/2010/wordprocessingDrawing" xmlns:wp="http://schemas.openxmlformats.org/drawingml/2006/wordprocessingDrawing" xmlns:w10="urn:schemas-microsoft-com:office:word" xmlns:w="http://schemas.openxmlformats.org/wordprocessingml/2006/main" xmlns:w14="http://schemas.microsoft.com/office/word/2010/wordml" xmlns:w15="http://schemas.microsoft.com/office/word/2012/wordml" xmlns:w16cex="http://schemas.microsoft.com/office/word/2018/wordml/cex" xmlns:w16cid="http://schemas.microsoft.com/office/word/2016/wordml/cid" xmlns:w16="http://schemas.microsoft.com/office/word/2018/wordml" xmlns:w16sdtdh="http://schemas.microsoft.com/office/word/2020/wordml/sdtdatahash" xmlns:w16se="http://schemas.microsoft.com/office/word/2015/wordml/symex" xmlns:wpg="http://schemas.microsoft.com/office/word/2010/wordprocessingGroup" xmlns:wpi="http://schemas.microsoft.com/office/word/2010/wordprocessingInk" xmlns:wne="http://schemas.microsoft.com/office/word/2006/wordml" xmlns:wps="http://schemas.microsoft.com/office/word/2010/wordprocessingShape" mc:Ignorable="w14 w15 w16se w16cid w16 w16cex w16sdtdh wp14">
+<w:hdr xmlns:wpc="http://schemas.microsoft.com/office/word/2010/wordprocessingCanvas" xmlns:cx="http://schemas.microsoft.com/office/drawing/2014/chartex" xmlns:cx1="http://schemas.microsoft.com/office/drawing/2015/9/8/chartex" xmlns:cx2="http://schemas.microsoft.com/office/drawing/2015/10/21/chartex" xmlns:cx3="http://schemas.microsoft.com/office/drawing/2016/5/9/chartex" xmlns:cx4="http://schemas.microsoft.com/office/drawing/2016/5/10/chartex" xmlns:cx5="http://schemas.microsoft.com/office/drawing/2016/5/11/chartex" xmlns:cx6="http://schemas.microsoft.com/office/drawing/2016/5/12/chartex" xmlns:cx7="http://schemas.microsoft.com/office/drawing/2016/5/13/chartex" xmlns:cx8="http://schemas.microsoft.com/office/drawing/2016/5/14/chartex" xmlns:mc="http://schemas.openxmlformats.org/markup-compatibility/2006" xmlns:aink="http://schemas.microsoft.com/office/drawing/2016/ink" xmlns:am3d="http://schemas.microsoft.com/office/drawing/2017/model3d" xmlns:o="urn:schemas-microsoft-com:office:office" xmlns:oel="http://schemas.microsoft.com/office/2019/extlst" xmlns:r="http://schemas.openxmlformats.org/officeDocument/2006/relationships" xmlns:m="http://schemas.openxmlformats.org/officeDocument/2006/math" xmlns:v="urn:schemas-microsoft-com:vml" xmlns:wp14="http://schemas.microsoft.com/office/word/2010/wordprocessingDrawing" xmlns:wp="http://schemas.openxmlformats.org/drawingml/2006/wordprocessingDrawing" xmlns:w10="urn:schemas-microsoft-com:office:word" xmlns:w="http://schemas.openxmlformats.org/wordprocessingml/2006/main" xmlns:w14="http://schemas.microsoft.com/office/word/2010/wordml" xmlns:w15="http://schemas.microsoft.com/office/word/2012/wordml" xmlns:w16cex="http://schemas.microsoft.com/office/word/2018/wordml/cex" xmlns:w16cid="http://schemas.microsoft.com/office/word/2016/wordml/cid" xmlns:w16="http://schemas.microsoft.com/office/word/2018/wordml" xmlns:w16du="http://schemas.microsoft.com/office/word/2023/wordml/word16du" xmlns:w16sdtdh="http://schemas.microsoft.com/office/word/2020/wordml/sdtdatahash" xmlns:w16se="http://schemas.microsoft.com/office/word/2015/wordml/symex" xmlns:wpg="http://schemas.microsoft.com/office/word/2010/wordprocessingGroup" xmlns:wpi="http://schemas.microsoft.com/office/word/2010/wordprocessingInk" xmlns:wne="http://schemas.microsoft.com/office/word/2006/wordml" xmlns:wps="http://schemas.microsoft.com/office/word/2010/wordprocessingShape" mc:Ignorable="w14 w15 w16se w16cid w16 w16cex w16sdtdh w16du wp14">
   <w:p>
     <w:pPr>
       <w:pStyle w:val="Header"/>
@@ -1551,7 +1545,7 @@
           </v:handles>
           <o:lock v:ext="edit" text="t" shapetype="t"/>
         </v:shapetype>
-        <v:shape id="PowerPlusWaterMarkObject887003718" o:spid="_x0000_s1025" type="#_x0000_t136" style="position:absolute;margin-left:0;margin-top:0;width:681.95pt;height:29pt;rotation:315;z-index:-251657216;mso-position-horizontal:center;mso-position-horizontal-relative:margin;mso-position-vertical:center;mso-position-vertical-relative:margin" o:allowincell="f" fillcolor="silver" stroked="f">
+        <v:shape id="PowerPlusWaterMarkObject887003718" o:spid="_x0000_s1025" type="#_x0000_t136" alt="" style="position:absolute;margin-left:0;margin-top:0;width:681.95pt;height:29pt;rotation:315;z-index:-251657216;mso-wrap-edited:f;mso-width-percent:0;mso-height-percent:0;mso-position-horizontal:center;mso-position-horizontal-relative:margin;mso-position-vertical:center;mso-position-vertical-relative:margin;mso-width-percent:0;mso-height-percent:0" o:allowincell="f" fillcolor="silver" stroked="f">
           <v:fill opacity=".5"/>
           <v:textpath style="font-family:&quot;Arial&quot;;font-size:1pt" string="{d.is_draft:ifEQ(true):show( DRAFT ):elseShow( )}"/>
           <w10:wrap anchorx="margin" anchory="margin"/>
@@ -1563,7 +1557,7 @@
 </file>
 
 <file path=word/styles.xml><?xml version="1.0" encoding="utf-8"?>
-<w:styles xmlns:mc="http://schemas.openxmlformats.org/markup-compatibility/2006" xmlns:r="http://schemas.openxmlformats.org/officeDocument/2006/relationships" xmlns:w="http://schemas.openxmlformats.org/wordprocessingml/2006/main" xmlns:w14="http://schemas.microsoft.com/office/word/2010/wordml" xmlns:w15="http://schemas.microsoft.com/office/word/2012/wordml" xmlns:w16cex="http://schemas.microsoft.com/office/word/2018/wordml/cex" xmlns:w16cid="http://schemas.microsoft.com/office/word/2016/wordml/cid" xmlns:w16="http://schemas.microsoft.com/office/word/2018/wordml" xmlns:w16sdtdh="http://schemas.microsoft.com/office/word/2020/wordml/sdtdatahash" xmlns:w16se="http://schemas.microsoft.com/office/word/2015/wordml/symex" mc:Ignorable="w14 w15 w16se w16cid w16 w16cex w16sdtdh">
+<w:styles xmlns:mc="http://schemas.openxmlformats.org/markup-compatibility/2006" xmlns:r="http://schemas.openxmlformats.org/officeDocument/2006/relationships" xmlns:w="http://schemas.openxmlformats.org/wordprocessingml/2006/main" xmlns:w14="http://schemas.microsoft.com/office/word/2010/wordml" xmlns:w15="http://schemas.microsoft.com/office/word/2012/wordml" xmlns:w16cex="http://schemas.microsoft.com/office/word/2018/wordml/cex" xmlns:w16cid="http://schemas.microsoft.com/office/word/2016/wordml/cid" xmlns:w16="http://schemas.microsoft.com/office/word/2018/wordml" xmlns:w16du="http://schemas.microsoft.com/office/word/2023/wordml/word16du" xmlns:w16sdtdh="http://schemas.microsoft.com/office/word/2020/wordml/sdtdatahash" xmlns:w16se="http://schemas.microsoft.com/office/word/2015/wordml/symex" mc:Ignorable="w14 w15 w16se w16cid w16 w16cex w16sdtdh w16du">
   <w:docDefaults>
     <w:rPrDefault>
       <w:rPr>

</xml_diff>